<commit_message>
wrote the steps for setup of server
</commit_message>
<xml_diff>
--- a/Pi Setup.docx
+++ b/Pi Setup.docx
@@ -3,17 +3,763 @@
 <w:document xmlns:wpc="http://schemas.microsoft.com/office/word/2010/wordprocessingCanvas" xmlns:cx="http://schemas.microsoft.com/office/drawing/2014/chartex" xmlns:cx1="http://schemas.microsoft.com/office/drawing/2015/9/8/chartex" xmlns:cx2="http://schemas.microsoft.com/office/drawing/2015/10/21/chartex" xmlns:cx3="http://schemas.microsoft.com/office/drawing/2016/5/9/chartex" xmlns:cx4="http://schemas.microsoft.com/office/drawing/2016/5/10/chartex" xmlns:cx5="http://schemas.microsoft.com/office/drawing/2016/5/11/chartex" xmlns:cx6="http://schemas.microsoft.com/office/drawing/2016/5/12/chartex" xmlns:cx7="http://schemas.microsoft.com/office/drawing/2016/5/13/chartex" xmlns:cx8="http://schemas.microsoft.com/office/drawing/2016/5/14/chartex" xmlns:mc="http://schemas.openxmlformats.org/markup-compatibility/2006" xmlns:aink="http://schemas.microsoft.com/office/drawing/2016/ink" xmlns:am3d="http://schemas.microsoft.com/office/drawing/2017/model3d" xmlns:o="urn:schemas-microsoft-com:office:office" xmlns:r="http://schemas.openxmlformats.org/officeDocument/2006/relationships" xmlns:m="http://schemas.openxmlformats.org/officeDocument/2006/math" xmlns:v="urn:schemas-microsoft-com:vml" xmlns:wp14="http://schemas.microsoft.com/office/word/2010/wordprocessingDrawing" xmlns:wp="http://schemas.openxmlformats.org/drawingml/2006/wordprocessingDrawing" xmlns:w10="urn:schemas-microsoft-com:office:word" xmlns:w="http://schemas.openxmlformats.org/wordprocessingml/2006/main" xmlns:w14="http://schemas.microsoft.com/office/word/2010/wordml" xmlns:w15="http://schemas.microsoft.com/office/word/2012/wordml" xmlns:w16cid="http://schemas.microsoft.com/office/word/2016/wordml/cid" xmlns:w16se="http://schemas.microsoft.com/office/word/2015/wordml/symex" xmlns:wpg="http://schemas.microsoft.com/office/word/2010/wordprocessingGroup" xmlns:wpi="http://schemas.microsoft.com/office/word/2010/wordprocessingInk" xmlns:wne="http://schemas.microsoft.com/office/word/2006/wordml" xmlns:wps="http://schemas.microsoft.com/office/word/2010/wordprocessingShape" mc:Ignorable="w14 w15 w16se w16cid wp14">
   <w:body>
     <w:p>
+      <w:pPr>
+        <w:rPr>
+          <w:b/>
+          <w:sz w:val="24"/>
+        </w:rPr>
+      </w:pPr>
+      <w:r>
+        <w:rPr>
+          <w:b/>
+          <w:sz w:val="24"/>
+        </w:rPr>
+        <w:t xml:space="preserve">How to replicate </w:t>
+      </w:r>
+      <w:r>
+        <w:rPr>
+          <w:b/>
+          <w:sz w:val="24"/>
+        </w:rPr>
+        <w:t>SD</w:t>
+      </w:r>
+      <w:r>
+        <w:rPr>
+          <w:b/>
+          <w:sz w:val="24"/>
+        </w:rPr>
+        <w:t xml:space="preserve"> card:</w:t>
+      </w:r>
+    </w:p>
+    <w:p>
+      <w:pPr>
+        <w:pStyle w:val="ListParagraph"/>
+        <w:numPr>
+          <w:ilvl w:val="0"/>
+          <w:numId w:val="1"/>
+        </w:numPr>
+      </w:pPr>
+      <w:r>
+        <w:t xml:space="preserve">Insert </w:t>
+      </w:r>
+      <w:r>
+        <w:t>SD</w:t>
+      </w:r>
+      <w:r>
+        <w:t xml:space="preserve"> card contain</w:t>
+      </w:r>
+      <w:r>
+        <w:t>in</w:t>
+      </w:r>
+      <w:r>
+        <w:t xml:space="preserve">g configured </w:t>
+      </w:r>
+      <w:r>
+        <w:t>OS in the card reader.</w:t>
+      </w:r>
+    </w:p>
+    <w:p>
+      <w:pPr>
+        <w:pStyle w:val="ListParagraph"/>
+        <w:numPr>
+          <w:ilvl w:val="0"/>
+          <w:numId w:val="1"/>
+        </w:numPr>
+      </w:pPr>
+      <w:r>
+        <w:t>Open Win32DiskImager</w:t>
+      </w:r>
+      <w:r>
+        <w:t xml:space="preserve"> </w:t>
+      </w:r>
+      <w:hyperlink r:id="rId6" w:history="1">
+        <w:r>
+          <w:rPr>
+            <w:rStyle w:val="Hyperlink"/>
+          </w:rPr>
+          <w:t>[Download</w:t>
+        </w:r>
+        <w:r>
+          <w:rPr>
+            <w:rStyle w:val="Hyperlink"/>
+          </w:rPr>
+          <w:t xml:space="preserve"> </w:t>
+        </w:r>
+        <w:r>
+          <w:rPr>
+            <w:rStyle w:val="Hyperlink"/>
+          </w:rPr>
+          <w:t>link]</w:t>
+        </w:r>
+      </w:hyperlink>
+    </w:p>
+    <w:p>
+      <w:pPr>
+        <w:pStyle w:val="ListParagraph"/>
+      </w:pPr>
+      <w:r>
+        <w:rPr>
+          <w:noProof/>
+        </w:rPr>
+        <w:drawing>
+          <wp:inline distT="0" distB="0" distL="0" distR="0">
+            <wp:extent cx="3672840" cy="2606040"/>
+            <wp:effectExtent l="0" t="0" r="3810" b="3810"/>
+            <wp:docPr id="1" name="Picture 1" descr="C:\Users\sanku\AppData\Local\Microsoft\Windows\INetCache\Content.Word\win32 disk imager.png"/>
+            <wp:cNvGraphicFramePr>
+              <a:graphicFrameLocks xmlns:a="http://schemas.openxmlformats.org/drawingml/2006/main" noChangeAspect="1"/>
+            </wp:cNvGraphicFramePr>
+            <a:graphic xmlns:a="http://schemas.openxmlformats.org/drawingml/2006/main">
+              <a:graphicData uri="http://schemas.openxmlformats.org/drawingml/2006/picture">
+                <pic:pic xmlns:pic="http://schemas.openxmlformats.org/drawingml/2006/picture">
+                  <pic:nvPicPr>
+                    <pic:cNvPr id="0" name="Picture 1" descr="C:\Users\sanku\AppData\Local\Microsoft\Windows\INetCache\Content.Word\win32 disk imager.png"/>
+                    <pic:cNvPicPr>
+                      <a:picLocks noChangeAspect="1" noChangeArrowheads="1"/>
+                    </pic:cNvPicPr>
+                  </pic:nvPicPr>
+                  <pic:blipFill>
+                    <a:blip r:embed="rId7">
+                      <a:extLst>
+                        <a:ext uri="{28A0092B-C50C-407E-A947-70E740481C1C}">
+                          <a14:useLocalDpi xmlns:a14="http://schemas.microsoft.com/office/drawing/2010/main" val="0"/>
+                        </a:ext>
+                      </a:extLst>
+                    </a:blip>
+                    <a:srcRect/>
+                    <a:stretch>
+                      <a:fillRect/>
+                    </a:stretch>
+                  </pic:blipFill>
+                  <pic:spPr bwMode="auto">
+                    <a:xfrm>
+                      <a:off x="0" y="0"/>
+                      <a:ext cx="3672840" cy="2606040"/>
+                    </a:xfrm>
+                    <a:prstGeom prst="rect">
+                      <a:avLst/>
+                    </a:prstGeom>
+                    <a:noFill/>
+                    <a:ln>
+                      <a:noFill/>
+                    </a:ln>
+                  </pic:spPr>
+                </pic:pic>
+              </a:graphicData>
+            </a:graphic>
+          </wp:inline>
+        </w:drawing>
+      </w:r>
+    </w:p>
+    <w:p>
+      <w:pPr>
+        <w:pStyle w:val="ListParagraph"/>
+        <w:numPr>
+          <w:ilvl w:val="0"/>
+          <w:numId w:val="1"/>
+        </w:numPr>
+      </w:pPr>
+      <w:r>
+        <w:t>Select the path for the Image file i.e. select folder and file name in Image File field.</w:t>
+      </w:r>
+    </w:p>
+    <w:p>
+      <w:pPr>
+        <w:pStyle w:val="ListParagraph"/>
+        <w:numPr>
+          <w:ilvl w:val="0"/>
+          <w:numId w:val="1"/>
+        </w:numPr>
+      </w:pPr>
+      <w:r>
+        <w:t xml:space="preserve">In device select the drive alphabet for </w:t>
+      </w:r>
+      <w:r>
+        <w:t>SD</w:t>
+      </w:r>
+      <w:r>
+        <w:t xml:space="preserve"> card.</w:t>
+      </w:r>
+    </w:p>
+    <w:p>
+      <w:pPr>
+        <w:pStyle w:val="ListParagraph"/>
+        <w:numPr>
+          <w:ilvl w:val="0"/>
+          <w:numId w:val="1"/>
+        </w:numPr>
+      </w:pPr>
+      <w:r>
+        <w:t>Click Read.</w:t>
+      </w:r>
+    </w:p>
+    <w:p>
+      <w:pPr>
+        <w:pStyle w:val="ListParagraph"/>
+        <w:numPr>
+          <w:ilvl w:val="0"/>
+          <w:numId w:val="1"/>
+        </w:numPr>
+      </w:pPr>
+      <w:r>
+        <w:t xml:space="preserve">After read is complete insert the new </w:t>
+      </w:r>
+      <w:r>
+        <w:t>SD</w:t>
+      </w:r>
+      <w:r>
+        <w:t xml:space="preserve"> card (in FAT32 format).</w:t>
+      </w:r>
+    </w:p>
+    <w:p>
+      <w:pPr>
+        <w:pStyle w:val="ListParagraph"/>
+        <w:numPr>
+          <w:ilvl w:val="0"/>
+          <w:numId w:val="1"/>
+        </w:numPr>
+      </w:pPr>
+      <w:r>
+        <w:t xml:space="preserve">Select the </w:t>
+      </w:r>
+      <w:r>
+        <w:t>path to the newly created image.</w:t>
+      </w:r>
+    </w:p>
+    <w:p>
+      <w:pPr>
+        <w:pStyle w:val="ListParagraph"/>
+        <w:numPr>
+          <w:ilvl w:val="0"/>
+          <w:numId w:val="1"/>
+        </w:numPr>
+      </w:pPr>
+      <w:r>
+        <w:t>Select Device.</w:t>
+      </w:r>
+    </w:p>
+    <w:p>
+      <w:pPr>
+        <w:pStyle w:val="ListParagraph"/>
+        <w:numPr>
+          <w:ilvl w:val="0"/>
+          <w:numId w:val="1"/>
+        </w:numPr>
+      </w:pPr>
+      <w:r>
+        <w:t>Click write.</w:t>
+      </w:r>
+    </w:p>
+    <w:p>
+      <w:pPr>
+        <w:rPr>
+          <w:b/>
+          <w:sz w:val="24"/>
+        </w:rPr>
+      </w:pPr>
+      <w:r>
+        <w:rPr>
+          <w:b/>
+          <w:sz w:val="24"/>
+        </w:rPr>
+        <w:t xml:space="preserve">How to setup using pre-configured </w:t>
+      </w:r>
+      <w:r>
+        <w:rPr>
+          <w:b/>
+          <w:sz w:val="24"/>
+        </w:rPr>
+        <w:t>SD</w:t>
+      </w:r>
+      <w:r>
+        <w:rPr>
+          <w:b/>
+          <w:sz w:val="24"/>
+        </w:rPr>
+        <w:t>-card (which we replicated in above section):</w:t>
+      </w:r>
+    </w:p>
+    <w:p>
+      <w:pPr>
+        <w:pStyle w:val="ListParagraph"/>
+        <w:numPr>
+          <w:ilvl w:val="0"/>
+          <w:numId w:val="2"/>
+        </w:numPr>
+      </w:pPr>
+      <w:r>
+        <w:t xml:space="preserve">Insert the </w:t>
+      </w:r>
+      <w:r>
+        <w:t>SD</w:t>
+      </w:r>
+      <w:r>
+        <w:t xml:space="preserve"> card in pi, give it power and connect it to laptop using </w:t>
+      </w:r>
+      <w:r>
+        <w:t>LAN</w:t>
+      </w:r>
+      <w:r>
+        <w:t xml:space="preserve"> cable.</w:t>
+      </w:r>
+    </w:p>
+    <w:p>
+      <w:pPr>
+        <w:pStyle w:val="ListParagraph"/>
+        <w:numPr>
+          <w:ilvl w:val="0"/>
+          <w:numId w:val="2"/>
+        </w:numPr>
+      </w:pPr>
+      <w:r>
+        <w:t xml:space="preserve">In network and sharing, select </w:t>
+      </w:r>
+      <w:r>
+        <w:rPr>
+          <w:b/>
+          <w:color w:val="FF0000"/>
+        </w:rPr>
+        <w:t>wireless network</w:t>
+      </w:r>
+      <w:r>
+        <w:rPr>
+          <w:b/>
+          <w:color w:val="FF0000"/>
+        </w:rPr>
+        <w:t xml:space="preserve"> (not ethernet)</w:t>
+      </w:r>
+      <w:r>
+        <w:rPr>
+          <w:color w:val="FF0000"/>
+        </w:rPr>
+        <w:t xml:space="preserve"> </w:t>
+      </w:r>
+      <w:r>
+        <w:t>-&gt; Sharing -&gt;</w:t>
+      </w:r>
+      <w:r>
+        <w:t xml:space="preserve"> check the</w:t>
+      </w:r>
+      <w:r>
+        <w:t xml:space="preserve"> “Allow other users” checkbox and</w:t>
+      </w:r>
+      <w:r>
+        <w:t xml:space="preserve"> select</w:t>
+      </w:r>
+      <w:r>
+        <w:t xml:space="preserve"> “LAN” in </w:t>
+      </w:r>
+      <w:r>
+        <w:t xml:space="preserve">the </w:t>
+      </w:r>
+      <w:r>
+        <w:t>drop down.</w:t>
+      </w:r>
+    </w:p>
+    <w:p>
+      <w:pPr>
+        <w:pStyle w:val="ListParagraph"/>
+        <w:numPr>
+          <w:ilvl w:val="0"/>
+          <w:numId w:val="2"/>
+        </w:numPr>
+        <w:rPr>
+          <w:rFonts w:eastAsiaTheme="minorEastAsia"/>
+        </w:rPr>
+      </w:pPr>
+      <w:r>
+        <w:t xml:space="preserve">Now open command prompt and </w:t>
+      </w:r>
+      <w:r>
+        <w:t xml:space="preserve">execute command </w:t>
+      </w:r>
+      <m:oMath>
+        <m:r>
+          <w:rPr>
+            <w:rFonts w:ascii="Cambria Math" w:hAnsi="Cambria Math"/>
+            <w:color w:val="4472C4" w:themeColor="accent1"/>
+          </w:rPr>
+          <m:t>arp-a</m:t>
+        </m:r>
+      </m:oMath>
+      <w:r>
+        <w:rPr>
+          <w:rFonts w:eastAsiaTheme="minorEastAsia"/>
+          <w:color w:val="4472C4" w:themeColor="accent1"/>
+        </w:rPr>
+        <w:t xml:space="preserve"> </w:t>
+      </w:r>
+      <w:r>
+        <w:rPr>
+          <w:rFonts w:eastAsiaTheme="minorEastAsia"/>
+        </w:rPr>
+        <w:t xml:space="preserve">, note down the IP </w:t>
+      </w:r>
+      <w:r>
+        <w:rPr>
+          <w:rFonts w:eastAsiaTheme="minorEastAsia"/>
+        </w:rPr>
+        <w:t xml:space="preserve">address under interface </w:t>
+      </w:r>
+      <w:r>
+        <w:rPr>
+          <w:rFonts w:eastAsiaTheme="minorEastAsia"/>
+        </w:rPr>
+        <w:t>192.168.137.1</w:t>
+      </w:r>
+      <w:r>
+        <w:rPr>
+          <w:rFonts w:eastAsiaTheme="minorEastAsia"/>
+        </w:rPr>
+        <w:t xml:space="preserve"> i.e. 192.167.</w:t>
+      </w:r>
+      <w:proofErr w:type="gramStart"/>
+      <w:r>
+        <w:rPr>
+          <w:rFonts w:eastAsiaTheme="minorEastAsia"/>
+        </w:rPr>
+        <w:t>137.*</w:t>
+      </w:r>
+      <w:proofErr w:type="gramEnd"/>
+      <w:r>
+        <w:rPr>
+          <w:rFonts w:eastAsiaTheme="minorEastAsia"/>
+        </w:rPr>
+        <w:t xml:space="preserve"> (except 192.167.137.255 as this is broadcast).</w:t>
+      </w:r>
+    </w:p>
+    <w:p>
+      <w:pPr>
+        <w:pStyle w:val="ListParagraph"/>
+        <w:numPr>
+          <w:ilvl w:val="0"/>
+          <w:numId w:val="2"/>
+        </w:numPr>
+      </w:pPr>
+      <w:r>
+        <w:t>Now open VNC viewer [</w:t>
+      </w:r>
+      <w:hyperlink r:id="rId8" w:history="1">
+        <w:r>
+          <w:rPr>
+            <w:rStyle w:val="Hyperlink"/>
+          </w:rPr>
+          <w:t>Download link</w:t>
+        </w:r>
+      </w:hyperlink>
+      <w:r>
+        <w:t>], and in</w:t>
+      </w:r>
+      <w:r>
+        <w:t xml:space="preserve"> it enter the IP address that we copied in the above step.</w:t>
+      </w:r>
+    </w:p>
+    <w:p>
+      <w:pPr>
+        <w:pStyle w:val="ListParagraph"/>
+        <w:numPr>
+          <w:ilvl w:val="0"/>
+          <w:numId w:val="2"/>
+        </w:numPr>
+      </w:pPr>
+      <w:r>
+        <w:t xml:space="preserve">Connect it and enter credentials, [credentials for </w:t>
+      </w:r>
+      <w:proofErr w:type="spellStart"/>
+      <w:r>
+        <w:t>Harshit’s</w:t>
+      </w:r>
+      <w:proofErr w:type="spellEnd"/>
+      <w:r>
+        <w:t xml:space="preserve"> server image is </w:t>
+      </w:r>
+      <w:r>
+        <w:rPr>
+          <w:b/>
+        </w:rPr>
+        <w:t>Username:</w:t>
+      </w:r>
+      <w:r>
+        <w:rPr>
+          <w:b/>
+        </w:rPr>
+        <w:t xml:space="preserve"> </w:t>
+      </w:r>
+      <w:r>
+        <w:t xml:space="preserve">pi </w:t>
+      </w:r>
+      <w:r>
+        <w:rPr>
+          <w:b/>
+        </w:rPr>
+        <w:t>Password:</w:t>
+      </w:r>
+      <w:r>
+        <w:t xml:space="preserve"> raspberry</w:t>
+      </w:r>
+      <w:r>
+        <w:t>]</w:t>
+      </w:r>
+      <w:r>
+        <w:t>.</w:t>
+      </w:r>
+    </w:p>
+    <w:p>
+      <w:pPr>
+        <w:ind w:left="360"/>
+      </w:pPr>
+      <w:r>
+        <w:rPr>
+          <w:noProof/>
+        </w:rPr>
+        <w:drawing>
+          <wp:inline distT="0" distB="0" distL="0" distR="0" wp14:anchorId="3AE70188" wp14:editId="7EB0A16B">
+            <wp:extent cx="4344670" cy="2443877"/>
+            <wp:effectExtent l="0" t="0" r="0" b="0"/>
+            <wp:docPr id="2" name="Picture 2"/>
+            <wp:cNvGraphicFramePr>
+              <a:graphicFrameLocks xmlns:a="http://schemas.openxmlformats.org/drawingml/2006/main" noChangeAspect="1"/>
+            </wp:cNvGraphicFramePr>
+            <a:graphic xmlns:a="http://schemas.openxmlformats.org/drawingml/2006/main">
+              <a:graphicData uri="http://schemas.openxmlformats.org/drawingml/2006/picture">
+                <pic:pic xmlns:pic="http://schemas.openxmlformats.org/drawingml/2006/picture">
+                  <pic:nvPicPr>
+                    <pic:cNvPr id="1" name=""/>
+                    <pic:cNvPicPr/>
+                  </pic:nvPicPr>
+                  <pic:blipFill>
+                    <a:blip r:embed="rId9"/>
+                    <a:stretch>
+                      <a:fillRect/>
+                    </a:stretch>
+                  </pic:blipFill>
+                  <pic:spPr>
+                    <a:xfrm>
+                      <a:off x="0" y="0"/>
+                      <a:ext cx="4351067" cy="2447476"/>
+                    </a:xfrm>
+                    <a:prstGeom prst="rect">
+                      <a:avLst/>
+                    </a:prstGeom>
+                  </pic:spPr>
+                </pic:pic>
+              </a:graphicData>
+            </a:graphic>
+          </wp:inline>
+        </w:drawing>
+      </w:r>
       <w:bookmarkStart w:id="0" w:name="_GoBack"/>
       <w:bookmarkEnd w:id="0"/>
     </w:p>
+    <w:p>
+      <w:pPr>
+        <w:pStyle w:val="ListParagraph"/>
+        <w:numPr>
+          <w:ilvl w:val="0"/>
+          <w:numId w:val="2"/>
+        </w:numPr>
+      </w:pPr>
+      <w:r>
+        <w:t>Now your interface</w:t>
+      </w:r>
+    </w:p>
     <w:sectPr>
       <w:pgSz w:w="12240" w:h="15840"/>
-      <w:pgMar w:top="1440" w:right="1440" w:bottom="1440" w:left="1440" w:header="720" w:footer="720" w:gutter="0"/>
+      <w:pgMar w:top="720" w:right="720" w:bottom="720" w:left="720" w:header="720" w:footer="720" w:gutter="0"/>
       <w:cols w:space="720"/>
       <w:docGrid w:linePitch="360"/>
     </w:sectPr>
   </w:body>
 </w:document>
+</file>
+
+<file path=word/numbering.xml><?xml version="1.0" encoding="utf-8"?>
+<w:numbering xmlns:wpc="http://schemas.microsoft.com/office/word/2010/wordprocessingCanvas" xmlns:cx="http://schemas.microsoft.com/office/drawing/2014/chartex" xmlns:cx1="http://schemas.microsoft.com/office/drawing/2015/9/8/chartex" xmlns:cx2="http://schemas.microsoft.com/office/drawing/2015/10/21/chartex" xmlns:cx3="http://schemas.microsoft.com/office/drawing/2016/5/9/chartex" xmlns:cx4="http://schemas.microsoft.com/office/drawing/2016/5/10/chartex" xmlns:cx5="http://schemas.microsoft.com/office/drawing/2016/5/11/chartex" xmlns:cx6="http://schemas.microsoft.com/office/drawing/2016/5/12/chartex" xmlns:cx7="http://schemas.microsoft.com/office/drawing/2016/5/13/chartex" xmlns:cx8="http://schemas.microsoft.com/office/drawing/2016/5/14/chartex" xmlns:mc="http://schemas.openxmlformats.org/markup-compatibility/2006" xmlns:aink="http://schemas.microsoft.com/office/drawing/2016/ink" xmlns:am3d="http://schemas.microsoft.com/office/drawing/2017/model3d" xmlns:o="urn:schemas-microsoft-com:office:office" xmlns:r="http://schemas.openxmlformats.org/officeDocument/2006/relationships" xmlns:m="http://schemas.openxmlformats.org/officeDocument/2006/math" xmlns:v="urn:schemas-microsoft-com:vml" xmlns:wp14="http://schemas.microsoft.com/office/word/2010/wordprocessingDrawing" xmlns:wp="http://schemas.openxmlformats.org/drawingml/2006/wordprocessingDrawing" xmlns:w10="urn:schemas-microsoft-com:office:word" xmlns:w="http://schemas.openxmlformats.org/wordprocessingml/2006/main" xmlns:w14="http://schemas.microsoft.com/office/word/2010/wordml" xmlns:w15="http://schemas.microsoft.com/office/word/2012/wordml" xmlns:w16cid="http://schemas.microsoft.com/office/word/2016/wordml/cid" xmlns:w16se="http://schemas.microsoft.com/office/word/2015/wordml/symex" xmlns:wpg="http://schemas.microsoft.com/office/word/2010/wordprocessingGroup" xmlns:wpi="http://schemas.microsoft.com/office/word/2010/wordprocessingInk" xmlns:wne="http://schemas.microsoft.com/office/word/2006/wordml" xmlns:wps="http://schemas.microsoft.com/office/word/2010/wordprocessingShape" mc:Ignorable="w14 w15 w16se w16cid wp14">
+  <w:abstractNum w:abstractNumId="0" w15:restartNumberingAfterBreak="0">
+    <w:nsid w:val="1B0B18AF"/>
+    <w:multiLevelType w:val="hybridMultilevel"/>
+    <w:tmpl w:val="CE5E682C"/>
+    <w:lvl w:ilvl="0" w:tplc="0409000F">
+      <w:start w:val="1"/>
+      <w:numFmt w:val="decimal"/>
+      <w:lvlText w:val="%1."/>
+      <w:lvlJc w:val="left"/>
+      <w:pPr>
+        <w:ind w:left="720" w:hanging="360"/>
+      </w:pPr>
+      <w:rPr>
+        <w:rFonts w:hint="default"/>
+      </w:rPr>
+    </w:lvl>
+    <w:lvl w:ilvl="1" w:tplc="04090019" w:tentative="1">
+      <w:start w:val="1"/>
+      <w:numFmt w:val="lowerLetter"/>
+      <w:lvlText w:val="%2."/>
+      <w:lvlJc w:val="left"/>
+      <w:pPr>
+        <w:ind w:left="1440" w:hanging="360"/>
+      </w:pPr>
+    </w:lvl>
+    <w:lvl w:ilvl="2" w:tplc="0409001B" w:tentative="1">
+      <w:start w:val="1"/>
+      <w:numFmt w:val="lowerRoman"/>
+      <w:lvlText w:val="%3."/>
+      <w:lvlJc w:val="right"/>
+      <w:pPr>
+        <w:ind w:left="2160" w:hanging="180"/>
+      </w:pPr>
+    </w:lvl>
+    <w:lvl w:ilvl="3" w:tplc="0409000F" w:tentative="1">
+      <w:start w:val="1"/>
+      <w:numFmt w:val="decimal"/>
+      <w:lvlText w:val="%4."/>
+      <w:lvlJc w:val="left"/>
+      <w:pPr>
+        <w:ind w:left="2880" w:hanging="360"/>
+      </w:pPr>
+    </w:lvl>
+    <w:lvl w:ilvl="4" w:tplc="04090019" w:tentative="1">
+      <w:start w:val="1"/>
+      <w:numFmt w:val="lowerLetter"/>
+      <w:lvlText w:val="%5."/>
+      <w:lvlJc w:val="left"/>
+      <w:pPr>
+        <w:ind w:left="3600" w:hanging="360"/>
+      </w:pPr>
+    </w:lvl>
+    <w:lvl w:ilvl="5" w:tplc="0409001B" w:tentative="1">
+      <w:start w:val="1"/>
+      <w:numFmt w:val="lowerRoman"/>
+      <w:lvlText w:val="%6."/>
+      <w:lvlJc w:val="right"/>
+      <w:pPr>
+        <w:ind w:left="4320" w:hanging="180"/>
+      </w:pPr>
+    </w:lvl>
+    <w:lvl w:ilvl="6" w:tplc="0409000F" w:tentative="1">
+      <w:start w:val="1"/>
+      <w:numFmt w:val="decimal"/>
+      <w:lvlText w:val="%7."/>
+      <w:lvlJc w:val="left"/>
+      <w:pPr>
+        <w:ind w:left="5040" w:hanging="360"/>
+      </w:pPr>
+    </w:lvl>
+    <w:lvl w:ilvl="7" w:tplc="04090019" w:tentative="1">
+      <w:start w:val="1"/>
+      <w:numFmt w:val="lowerLetter"/>
+      <w:lvlText w:val="%8."/>
+      <w:lvlJc w:val="left"/>
+      <w:pPr>
+        <w:ind w:left="5760" w:hanging="360"/>
+      </w:pPr>
+    </w:lvl>
+    <w:lvl w:ilvl="8" w:tplc="0409001B" w:tentative="1">
+      <w:start w:val="1"/>
+      <w:numFmt w:val="lowerRoman"/>
+      <w:lvlText w:val="%9."/>
+      <w:lvlJc w:val="right"/>
+      <w:pPr>
+        <w:ind w:left="6480" w:hanging="180"/>
+      </w:pPr>
+    </w:lvl>
+  </w:abstractNum>
+  <w:abstractNum w:abstractNumId="1" w15:restartNumberingAfterBreak="0">
+    <w:nsid w:val="4A9E4D72"/>
+    <w:multiLevelType w:val="hybridMultilevel"/>
+    <w:tmpl w:val="775EB678"/>
+    <w:lvl w:ilvl="0" w:tplc="0409000F">
+      <w:start w:val="1"/>
+      <w:numFmt w:val="decimal"/>
+      <w:lvlText w:val="%1."/>
+      <w:lvlJc w:val="left"/>
+      <w:pPr>
+        <w:ind w:left="720" w:hanging="360"/>
+      </w:pPr>
+      <w:rPr>
+        <w:rFonts w:hint="default"/>
+      </w:rPr>
+    </w:lvl>
+    <w:lvl w:ilvl="1" w:tplc="04090019" w:tentative="1">
+      <w:start w:val="1"/>
+      <w:numFmt w:val="lowerLetter"/>
+      <w:lvlText w:val="%2."/>
+      <w:lvlJc w:val="left"/>
+      <w:pPr>
+        <w:ind w:left="1440" w:hanging="360"/>
+      </w:pPr>
+    </w:lvl>
+    <w:lvl w:ilvl="2" w:tplc="0409001B" w:tentative="1">
+      <w:start w:val="1"/>
+      <w:numFmt w:val="lowerRoman"/>
+      <w:lvlText w:val="%3."/>
+      <w:lvlJc w:val="right"/>
+      <w:pPr>
+        <w:ind w:left="2160" w:hanging="180"/>
+      </w:pPr>
+    </w:lvl>
+    <w:lvl w:ilvl="3" w:tplc="0409000F" w:tentative="1">
+      <w:start w:val="1"/>
+      <w:numFmt w:val="decimal"/>
+      <w:lvlText w:val="%4."/>
+      <w:lvlJc w:val="left"/>
+      <w:pPr>
+        <w:ind w:left="2880" w:hanging="360"/>
+      </w:pPr>
+    </w:lvl>
+    <w:lvl w:ilvl="4" w:tplc="04090019" w:tentative="1">
+      <w:start w:val="1"/>
+      <w:numFmt w:val="lowerLetter"/>
+      <w:lvlText w:val="%5."/>
+      <w:lvlJc w:val="left"/>
+      <w:pPr>
+        <w:ind w:left="3600" w:hanging="360"/>
+      </w:pPr>
+    </w:lvl>
+    <w:lvl w:ilvl="5" w:tplc="0409001B" w:tentative="1">
+      <w:start w:val="1"/>
+      <w:numFmt w:val="lowerRoman"/>
+      <w:lvlText w:val="%6."/>
+      <w:lvlJc w:val="right"/>
+      <w:pPr>
+        <w:ind w:left="4320" w:hanging="180"/>
+      </w:pPr>
+    </w:lvl>
+    <w:lvl w:ilvl="6" w:tplc="0409000F" w:tentative="1">
+      <w:start w:val="1"/>
+      <w:numFmt w:val="decimal"/>
+      <w:lvlText w:val="%7."/>
+      <w:lvlJc w:val="left"/>
+      <w:pPr>
+        <w:ind w:left="5040" w:hanging="360"/>
+      </w:pPr>
+    </w:lvl>
+    <w:lvl w:ilvl="7" w:tplc="04090019" w:tentative="1">
+      <w:start w:val="1"/>
+      <w:numFmt w:val="lowerLetter"/>
+      <w:lvlText w:val="%8."/>
+      <w:lvlJc w:val="left"/>
+      <w:pPr>
+        <w:ind w:left="5760" w:hanging="360"/>
+      </w:pPr>
+    </w:lvl>
+    <w:lvl w:ilvl="8" w:tplc="0409001B" w:tentative="1">
+      <w:start w:val="1"/>
+      <w:numFmt w:val="lowerRoman"/>
+      <w:lvlText w:val="%9."/>
+      <w:lvlJc w:val="right"/>
+      <w:pPr>
+        <w:ind w:left="6480" w:hanging="180"/>
+      </w:pPr>
+    </w:lvl>
+  </w:abstractNum>
+  <w:num w:numId="1">
+    <w:abstractNumId w:val="1"/>
+  </w:num>
+  <w:num w:numId="2">
+    <w:abstractNumId w:val="0"/>
+  </w:num>
+</w:numbering>
 </file>
 
 <file path=word/styles.xml><?xml version="1.0" encoding="utf-8"?>
@@ -441,6 +1187,62 @@
     <w:semiHidden/>
     <w:unhideWhenUsed/>
   </w:style>
+  <w:style w:type="paragraph" w:styleId="ListParagraph">
+    <w:name w:val="List Paragraph"/>
+    <w:basedOn w:val="Normal"/>
+    <w:uiPriority w:val="34"/>
+    <w:qFormat/>
+    <w:rsid w:val="00CB7BC8"/>
+    <w:pPr>
+      <w:ind w:left="720"/>
+      <w:contextualSpacing/>
+    </w:pPr>
+  </w:style>
+  <w:style w:type="character" w:styleId="Hyperlink">
+    <w:name w:val="Hyperlink"/>
+    <w:basedOn w:val="DefaultParagraphFont"/>
+    <w:uiPriority w:val="99"/>
+    <w:unhideWhenUsed/>
+    <w:rsid w:val="00AB7A96"/>
+    <w:rPr>
+      <w:color w:val="0563C1" w:themeColor="hyperlink"/>
+      <w:u w:val="single"/>
+    </w:rPr>
+  </w:style>
+  <w:style w:type="character" w:styleId="UnresolvedMention">
+    <w:name w:val="Unresolved Mention"/>
+    <w:basedOn w:val="DefaultParagraphFont"/>
+    <w:uiPriority w:val="99"/>
+    <w:semiHidden/>
+    <w:unhideWhenUsed/>
+    <w:rsid w:val="00AB7A96"/>
+    <w:rPr>
+      <w:color w:val="808080"/>
+      <w:shd w:val="clear" w:color="auto" w:fill="E6E6E6"/>
+    </w:rPr>
+  </w:style>
+  <w:style w:type="character" w:styleId="PlaceholderText">
+    <w:name w:val="Placeholder Text"/>
+    <w:basedOn w:val="DefaultParagraphFont"/>
+    <w:uiPriority w:val="99"/>
+    <w:semiHidden/>
+    <w:rsid w:val="00CC2634"/>
+    <w:rPr>
+      <w:color w:val="808080"/>
+    </w:rPr>
+  </w:style>
+  <w:style w:type="character" w:styleId="FollowedHyperlink">
+    <w:name w:val="FollowedHyperlink"/>
+    <w:basedOn w:val="DefaultParagraphFont"/>
+    <w:uiPriority w:val="99"/>
+    <w:semiHidden/>
+    <w:unhideWhenUsed/>
+    <w:rsid w:val="008B4527"/>
+    <w:rPr>
+      <w:color w:val="954F72" w:themeColor="followedHyperlink"/>
+      <w:u w:val="single"/>
+    </w:rPr>
+  </w:style>
 </w:styles>
 </file>
 
@@ -737,4 +1539,16 @@
     </a:ext>
   </a:extLst>
 </a:theme>
+</file>
+
+<file path=customXml/item1.xml><?xml version="1.0" encoding="utf-8"?>
+<b:Sources xmlns:b="http://schemas.openxmlformats.org/officeDocument/2006/bibliography" xmlns="http://schemas.openxmlformats.org/officeDocument/2006/bibliography" SelectedStyle="\APASixthEditionOfficeOnline.xsl" StyleName="APA" Version="6"/>
+</file>
+
+<file path=customXml/itemProps1.xml><?xml version="1.0" encoding="utf-8"?>
+<ds:datastoreItem xmlns:ds="http://schemas.openxmlformats.org/officeDocument/2006/customXml" ds:itemID="{0A72A4F0-65FE-4E9F-AD2C-B1DD5B8BADA2}">
+  <ds:schemaRefs>
+    <ds:schemaRef ds:uri="http://schemas.openxmlformats.org/officeDocument/2006/bibliography"/>
+  </ds:schemaRefs>
+</ds:datastoreItem>
 </file>
</xml_diff>